<commit_message>
Step by step uploaded
:)
</commit_message>
<xml_diff>
--- a/Documents/Requirement_fullfilment_propositions.docx
+++ b/Documents/Requirement_fullfilment_propositions.docx
@@ -475,20 +475,7 @@
         <w:rPr>
           <w:lang w:val="en-US"/>
         </w:rPr>
-        <w:t>I would combine it with the 12</w:t>
-      </w:r>
-      <w:r>
-        <w:rPr>
-          <w:vertAlign w:val="superscript"/>
-          <w:lang w:val="en-US"/>
-        </w:rPr>
-        <w:t>th</w:t>
-      </w:r>
-      <w:r>
-        <w:rPr>
-          <w:lang w:val="en-US"/>
-        </w:rPr>
-        <w:t xml:space="preserve"> requirement and make the python script that displays the values sent through the ethernet cable.</w:t>
+        <w:t>We will implement parallel communication using both serial port communication and network communication using the Wi-Fi module.</w:t>
       </w:r>
     </w:p>
     <w:p>
@@ -1214,13 +1201,7 @@
         <w:rPr>
           <w:lang w:val="en-US"/>
         </w:rPr>
-        <w:t xml:space="preserve"> </w:t>
-      </w:r>
-      <w:r>
-        <w:rPr>
-          <w:lang w:val="en-US"/>
-        </w:rPr>
-        <w:t>We will add this anyways in the ethernet communication manually, we will make it check the checksum and give feedback or something.</w:t>
+        <w:t xml:space="preserve"> We will implement that checksum protocol for the serial port communication. It should also be working both ways. :)</w:t>
       </w:r>
     </w:p>
     <w:p>
@@ -1272,35 +1253,7 @@
         <w:rPr>
           <w:lang w:val="en-US"/>
         </w:rPr>
-        <w:t xml:space="preserve">We just connect the </w:t>
-      </w:r>
-      <w:proofErr w:type="spellStart"/>
-      <w:r>
-        <w:rPr>
-          <w:lang w:val="en-US"/>
-        </w:rPr>
-        <w:t>Nucleo</w:t>
-      </w:r>
-      <w:proofErr w:type="spellEnd"/>
-      <w:r>
-        <w:rPr>
-          <w:lang w:val="en-US"/>
-        </w:rPr>
-        <w:t xml:space="preserve"> to a laptop and use a </w:t>
-      </w:r>
-      <w:proofErr w:type="spellStart"/>
-      <w:r>
-        <w:rPr>
-          <w:lang w:val="en-US"/>
-        </w:rPr>
-        <w:t>LwIP</w:t>
-      </w:r>
-      <w:proofErr w:type="spellEnd"/>
-      <w:r>
-        <w:rPr>
-          <w:lang w:val="en-US"/>
-        </w:rPr>
-        <w:t xml:space="preserve"> library that is built in to STM32 so we can send UDP packet containing the lux data do the laptop. We also run a python script to display values.</w:t>
+        <w:t>We will use the ESP-05 (ESP8266) Wi-Fi module connected with another UART port. We will use it to send UDP packets with lux values to the laptop.</w:t>
       </w:r>
     </w:p>
     <w:sectPr>
@@ -4212,6 +4165,7 @@
   <w:style w:type="character" w:default="1" w:styleId="Domylnaczcionkaakapitu">
     <w:name w:val="Default Paragraph Font"/>
     <w:uiPriority w:val="1"/>
+    <w:semiHidden/>
     <w:unhideWhenUsed/>
   </w:style>
   <w:style w:type="table" w:default="1" w:styleId="Standardowy">

</xml_diff>